<commit_message>
Trigger GitHub Pages rebuild
</commit_message>
<xml_diff>
--- a/code/trusted-hand/New Microsoft Word Document.docx
+++ b/code/trusted-hand/New Microsoft Word Document.docx
@@ -1684,23 +1684,13 @@
           <w:szCs w:val="24"/>
         </w:rPr>
       </w:pPr>
-      <w:proofErr w:type="gramStart"/>
-      <w:r>
-        <w:rPr>
-          <w:rFonts w:ascii="Times New Roman" w:eastAsia="Times New Roman" w:hAnsi="Times New Roman" w:cs="Times New Roman"/>
-          <w:sz w:val="24"/>
-          <w:szCs w:val="24"/>
-        </w:rPr>
-        <w:t>[ ]</w:t>
-      </w:r>
-      <w:proofErr w:type="gramEnd"/>
-      <w:r>
-        <w:rPr>
-          <w:rFonts w:ascii="Times New Roman" w:eastAsia="Times New Roman" w:hAnsi="Times New Roman" w:cs="Times New Roman"/>
-          <w:sz w:val="24"/>
-          <w:szCs w:val="24"/>
-        </w:rPr>
-        <w:t xml:space="preserve"> Confirm email notifications (if implemented)</w:t>
+      <w:r>
+        <w:rPr>
+          <w:rFonts w:ascii="Times New Roman" w:eastAsia="Times New Roman" w:hAnsi="Times New Roman" w:cs="Times New Roman"/>
+          <w:sz w:val="24"/>
+          <w:szCs w:val="24"/>
+        </w:rPr>
+        <w:t>[ ] Confirm email notifications (if implemented)</w:t>
       </w:r>
     </w:p>
     <w:p>
@@ -1716,23 +1706,13 @@
           <w:szCs w:val="24"/>
         </w:rPr>
       </w:pPr>
-      <w:proofErr w:type="gramStart"/>
-      <w:r>
-        <w:rPr>
-          <w:rFonts w:ascii="Times New Roman" w:eastAsia="Times New Roman" w:hAnsi="Times New Roman" w:cs="Times New Roman"/>
-          <w:sz w:val="24"/>
-          <w:szCs w:val="24"/>
-        </w:rPr>
-        <w:t>[ ]</w:t>
-      </w:r>
-      <w:proofErr w:type="gramEnd"/>
-      <w:r>
-        <w:rPr>
-          <w:rFonts w:ascii="Times New Roman" w:eastAsia="Times New Roman" w:hAnsi="Times New Roman" w:cs="Times New Roman"/>
-          <w:sz w:val="24"/>
-          <w:szCs w:val="24"/>
-        </w:rPr>
-        <w:t xml:space="preserve"> Get feedback from 2–3 trusted users</w:t>
+      <w:r>
+        <w:rPr>
+          <w:rFonts w:ascii="Times New Roman" w:eastAsia="Times New Roman" w:hAnsi="Times New Roman" w:cs="Times New Roman"/>
+          <w:sz w:val="24"/>
+          <w:szCs w:val="24"/>
+        </w:rPr>
+        <w:t>[ ] Get feedback from 2–3 trusted users</w:t>
       </w:r>
     </w:p>
     <w:p>
@@ -1771,6 +1751,634 @@
           <w:szCs w:val="24"/>
         </w:rPr>
         <w:t>Would you like this checklist turned into a visual board (like Notion or Trello format)? Or should I help you prioritize which of these to tackle this week?</w:t>
+      </w:r>
+    </w:p>
+    <w:p>
+      <w:pPr>
+        <w:spacing w:before="100" w:beforeAutospacing="1" w:after="100" w:afterAutospacing="1" w:line="240" w:lineRule="auto"/>
+        <w:rPr>
+          <w:rFonts w:ascii="Times New Roman" w:eastAsia="Times New Roman" w:hAnsi="Times New Roman" w:cs="Times New Roman"/>
+          <w:sz w:val="24"/>
+          <w:szCs w:val="24"/>
+        </w:rPr>
+      </w:pPr>
+    </w:p>
+    <w:p>
+      <w:pPr>
+        <w:spacing w:before="100" w:beforeAutospacing="1" w:after="100" w:afterAutospacing="1" w:line="240" w:lineRule="auto"/>
+        <w:rPr>
+          <w:rFonts w:ascii="Times New Roman" w:eastAsia="Times New Roman" w:hAnsi="Times New Roman" w:cs="Times New Roman"/>
+          <w:sz w:val="24"/>
+          <w:szCs w:val="24"/>
+        </w:rPr>
+      </w:pPr>
+    </w:p>
+    <w:p>
+      <w:pPr>
+        <w:spacing w:before="100" w:beforeAutospacing="1" w:after="100" w:afterAutospacing="1" w:line="240" w:lineRule="auto"/>
+        <w:rPr>
+          <w:rFonts w:ascii="Times New Roman" w:eastAsia="Times New Roman" w:hAnsi="Times New Roman" w:cs="Times New Roman"/>
+          <w:sz w:val="24"/>
+          <w:szCs w:val="24"/>
+        </w:rPr>
+      </w:pPr>
+    </w:p>
+    <w:p>
+      <w:pPr>
+        <w:spacing w:before="100" w:beforeAutospacing="1" w:after="100" w:afterAutospacing="1" w:line="240" w:lineRule="auto"/>
+        <w:rPr>
+          <w:rFonts w:ascii="Times New Roman" w:eastAsia="Times New Roman" w:hAnsi="Times New Roman" w:cs="Times New Roman"/>
+          <w:sz w:val="24"/>
+          <w:szCs w:val="24"/>
+        </w:rPr>
+      </w:pPr>
+    </w:p>
+    <w:p>
+      <w:pPr>
+        <w:spacing w:before="100" w:beforeAutospacing="1" w:after="100" w:afterAutospacing="1" w:line="240" w:lineRule="auto"/>
+        <w:rPr>
+          <w:rFonts w:ascii="Times New Roman" w:eastAsia="Times New Roman" w:hAnsi="Times New Roman" w:cs="Times New Roman"/>
+          <w:sz w:val="24"/>
+          <w:szCs w:val="24"/>
+        </w:rPr>
+      </w:pPr>
+    </w:p>
+    <w:p>
+      <w:pPr>
+        <w:spacing w:before="100" w:beforeAutospacing="1" w:after="100" w:afterAutospacing="1" w:line="240" w:lineRule="auto"/>
+        <w:rPr>
+          <w:rFonts w:ascii="Times New Roman" w:eastAsia="Times New Roman" w:hAnsi="Times New Roman" w:cs="Times New Roman"/>
+          <w:sz w:val="24"/>
+          <w:szCs w:val="24"/>
+        </w:rPr>
+      </w:pPr>
+      <w:r>
+        <w:rPr>
+          <w:rFonts w:ascii="Times New Roman" w:eastAsia="Times New Roman" w:hAnsi="Times New Roman" w:cs="Times New Roman"/>
+          <w:sz w:val="24"/>
+          <w:szCs w:val="24"/>
+        </w:rPr>
+        <w:lastRenderedPageBreak/>
+        <w:t>trusted-hand/</w:t>
+      </w:r>
+    </w:p>
+    <w:p>
+      <w:pPr>
+        <w:spacing w:before="100" w:beforeAutospacing="1" w:after="100" w:afterAutospacing="1" w:line="240" w:lineRule="auto"/>
+        <w:rPr>
+          <w:rFonts w:ascii="Times New Roman" w:eastAsia="Times New Roman" w:hAnsi="Times New Roman" w:cs="Times New Roman"/>
+          <w:sz w:val="24"/>
+          <w:szCs w:val="24"/>
+        </w:rPr>
+      </w:pPr>
+      <w:r>
+        <w:rPr>
+          <w:rFonts w:ascii="Times New Roman" w:eastAsia="Times New Roman" w:hAnsi="Times New Roman" w:cs="Times New Roman"/>
+          <w:sz w:val="24"/>
+          <w:szCs w:val="24"/>
+        </w:rPr>
+        <w:t>├── controllers/</w:t>
+      </w:r>
+    </w:p>
+    <w:p>
+      <w:pPr>
+        <w:spacing w:before="100" w:beforeAutospacing="1" w:after="100" w:afterAutospacing="1" w:line="240" w:lineRule="auto"/>
+        <w:rPr>
+          <w:rFonts w:ascii="Times New Roman" w:eastAsia="Times New Roman" w:hAnsi="Times New Roman" w:cs="Times New Roman"/>
+          <w:sz w:val="24"/>
+          <w:szCs w:val="24"/>
+        </w:rPr>
+      </w:pPr>
+      <w:r>
+        <w:rPr>
+          <w:rFonts w:ascii="Times New Roman" w:eastAsia="Times New Roman" w:hAnsi="Times New Roman" w:cs="Times New Roman"/>
+          <w:sz w:val="24"/>
+          <w:szCs w:val="24"/>
+        </w:rPr>
+        <w:t>│   ├── authController.js</w:t>
+      </w:r>
+    </w:p>
+    <w:p>
+      <w:pPr>
+        <w:spacing w:before="100" w:beforeAutospacing="1" w:after="100" w:afterAutospacing="1" w:line="240" w:lineRule="auto"/>
+        <w:rPr>
+          <w:rFonts w:ascii="Times New Roman" w:eastAsia="Times New Roman" w:hAnsi="Times New Roman" w:cs="Times New Roman"/>
+          <w:sz w:val="24"/>
+          <w:szCs w:val="24"/>
+        </w:rPr>
+      </w:pPr>
+      <w:r>
+        <w:rPr>
+          <w:rFonts w:ascii="Times New Roman" w:eastAsia="Times New Roman" w:hAnsi="Times New Roman" w:cs="Times New Roman"/>
+          <w:sz w:val="24"/>
+          <w:szCs w:val="24"/>
+        </w:rPr>
+        <w:t>│   ├── bookingController.js</w:t>
+      </w:r>
+    </w:p>
+    <w:p>
+      <w:pPr>
+        <w:spacing w:before="100" w:beforeAutospacing="1" w:after="100" w:afterAutospacing="1" w:line="240" w:lineRule="auto"/>
+        <w:rPr>
+          <w:rFonts w:ascii="Times New Roman" w:eastAsia="Times New Roman" w:hAnsi="Times New Roman" w:cs="Times New Roman"/>
+          <w:sz w:val="24"/>
+          <w:szCs w:val="24"/>
+        </w:rPr>
+      </w:pPr>
+      <w:r>
+        <w:rPr>
+          <w:rFonts w:ascii="Times New Roman" w:eastAsia="Times New Roman" w:hAnsi="Times New Roman" w:cs="Times New Roman"/>
+          <w:sz w:val="24"/>
+          <w:szCs w:val="24"/>
+        </w:rPr>
+        <w:t>│   ├── settingsController.js</w:t>
+      </w:r>
+    </w:p>
+    <w:p>
+      <w:pPr>
+        <w:spacing w:before="100" w:beforeAutospacing="1" w:after="100" w:afterAutospacing="1" w:line="240" w:lineRule="auto"/>
+        <w:rPr>
+          <w:rFonts w:ascii="Times New Roman" w:eastAsia="Times New Roman" w:hAnsi="Times New Roman" w:cs="Times New Roman"/>
+          <w:sz w:val="24"/>
+          <w:szCs w:val="24"/>
+        </w:rPr>
+      </w:pPr>
+      <w:r>
+        <w:rPr>
+          <w:rFonts w:ascii="Times New Roman" w:eastAsia="Times New Roman" w:hAnsi="Times New Roman" w:cs="Times New Roman"/>
+          <w:sz w:val="24"/>
+          <w:szCs w:val="24"/>
+        </w:rPr>
+        <w:t>│   ├── jobController.js</w:t>
+      </w:r>
+    </w:p>
+    <w:p>
+      <w:pPr>
+        <w:spacing w:before="100" w:beforeAutospacing="1" w:after="100" w:afterAutospacing="1" w:line="240" w:lineRule="auto"/>
+        <w:rPr>
+          <w:rFonts w:ascii="Times New Roman" w:eastAsia="Times New Roman" w:hAnsi="Times New Roman" w:cs="Times New Roman"/>
+          <w:sz w:val="24"/>
+          <w:szCs w:val="24"/>
+        </w:rPr>
+      </w:pPr>
+      <w:r>
+        <w:rPr>
+          <w:rFonts w:ascii="Times New Roman" w:eastAsia="Times New Roman" w:hAnsi="Times New Roman" w:cs="Times New Roman"/>
+          <w:sz w:val="24"/>
+          <w:szCs w:val="24"/>
+        </w:rPr>
+        <w:t>│   ├── applicationController.js</w:t>
+      </w:r>
+    </w:p>
+    <w:p>
+      <w:pPr>
+        <w:spacing w:before="100" w:beforeAutospacing="1" w:after="100" w:afterAutospacing="1" w:line="240" w:lineRule="auto"/>
+        <w:rPr>
+          <w:rFonts w:ascii="Times New Roman" w:eastAsia="Times New Roman" w:hAnsi="Times New Roman" w:cs="Times New Roman"/>
+          <w:sz w:val="24"/>
+          <w:szCs w:val="24"/>
+        </w:rPr>
+      </w:pPr>
+      <w:r>
+        <w:rPr>
+          <w:rFonts w:ascii="Times New Roman" w:eastAsia="Times New Roman" w:hAnsi="Times New Roman" w:cs="Times New Roman"/>
+          <w:sz w:val="24"/>
+          <w:szCs w:val="24"/>
+        </w:rPr>
+        <w:t>│   ├── contractorController.js</w:t>
+      </w:r>
+    </w:p>
+    <w:p>
+      <w:pPr>
+        <w:spacing w:before="100" w:beforeAutospacing="1" w:after="100" w:afterAutospacing="1" w:line="240" w:lineRule="auto"/>
+        <w:rPr>
+          <w:rFonts w:ascii="Times New Roman" w:eastAsia="Times New Roman" w:hAnsi="Times New Roman" w:cs="Times New Roman"/>
+          <w:sz w:val="24"/>
+          <w:szCs w:val="24"/>
+        </w:rPr>
+      </w:pPr>
+      <w:r>
+        <w:rPr>
+          <w:rFonts w:ascii="Times New Roman" w:eastAsia="Times New Roman" w:hAnsi="Times New Roman" w:cs="Times New Roman"/>
+          <w:sz w:val="24"/>
+          <w:szCs w:val="24"/>
+        </w:rPr>
+        <w:t>│   └── adminController.js</w:t>
+      </w:r>
+    </w:p>
+    <w:p>
+      <w:pPr>
+        <w:spacing w:before="100" w:beforeAutospacing="1" w:after="100" w:afterAutospacing="1" w:line="240" w:lineRule="auto"/>
+        <w:rPr>
+          <w:rFonts w:ascii="Times New Roman" w:eastAsia="Times New Roman" w:hAnsi="Times New Roman" w:cs="Times New Roman"/>
+          <w:sz w:val="24"/>
+          <w:szCs w:val="24"/>
+        </w:rPr>
+      </w:pPr>
+      <w:r>
+        <w:rPr>
+          <w:rFonts w:ascii="Times New Roman" w:eastAsia="Times New Roman" w:hAnsi="Times New Roman" w:cs="Times New Roman"/>
+          <w:sz w:val="24"/>
+          <w:szCs w:val="24"/>
+        </w:rPr>
+        <w:t>│</w:t>
+      </w:r>
+    </w:p>
+    <w:p>
+      <w:pPr>
+        <w:spacing w:before="100" w:beforeAutospacing="1" w:after="100" w:afterAutospacing="1" w:line="240" w:lineRule="auto"/>
+        <w:rPr>
+          <w:rFonts w:ascii="Times New Roman" w:eastAsia="Times New Roman" w:hAnsi="Times New Roman" w:cs="Times New Roman"/>
+          <w:sz w:val="24"/>
+          <w:szCs w:val="24"/>
+        </w:rPr>
+      </w:pPr>
+      <w:r>
+        <w:rPr>
+          <w:rFonts w:ascii="Times New Roman" w:eastAsia="Times New Roman" w:hAnsi="Times New Roman" w:cs="Times New Roman"/>
+          <w:sz w:val="24"/>
+          <w:szCs w:val="24"/>
+        </w:rPr>
+        <w:t>├── models/</w:t>
+      </w:r>
+    </w:p>
+    <w:p>
+      <w:pPr>
+        <w:spacing w:before="100" w:beforeAutospacing="1" w:after="100" w:afterAutospacing="1" w:line="240" w:lineRule="auto"/>
+        <w:rPr>
+          <w:rFonts w:ascii="Times New Roman" w:eastAsia="Times New Roman" w:hAnsi="Times New Roman" w:cs="Times New Roman"/>
+          <w:sz w:val="24"/>
+          <w:szCs w:val="24"/>
+        </w:rPr>
+      </w:pPr>
+      <w:r>
+        <w:rPr>
+          <w:rFonts w:ascii="Times New Roman" w:eastAsia="Times New Roman" w:hAnsi="Times New Roman" w:cs="Times New Roman"/>
+          <w:sz w:val="24"/>
+          <w:szCs w:val="24"/>
+        </w:rPr>
+        <w:t>│   ├── user.js</w:t>
+      </w:r>
+    </w:p>
+    <w:p>
+      <w:pPr>
+        <w:spacing w:before="100" w:beforeAutospacing="1" w:after="100" w:afterAutospacing="1" w:line="240" w:lineRule="auto"/>
+        <w:rPr>
+          <w:rFonts w:ascii="Times New Roman" w:eastAsia="Times New Roman" w:hAnsi="Times New Roman" w:cs="Times New Roman"/>
+          <w:sz w:val="24"/>
+          <w:szCs w:val="24"/>
+        </w:rPr>
+      </w:pPr>
+      <w:r>
+        <w:rPr>
+          <w:rFonts w:ascii="Times New Roman" w:eastAsia="Times New Roman" w:hAnsi="Times New Roman" w:cs="Times New Roman"/>
+          <w:sz w:val="24"/>
+          <w:szCs w:val="24"/>
+        </w:rPr>
+        <w:t>│   ├── settings.js</w:t>
+      </w:r>
+    </w:p>
+    <w:p>
+      <w:pPr>
+        <w:spacing w:before="100" w:beforeAutospacing="1" w:after="100" w:afterAutospacing="1" w:line="240" w:lineRule="auto"/>
+        <w:rPr>
+          <w:rFonts w:ascii="Times New Roman" w:eastAsia="Times New Roman" w:hAnsi="Times New Roman" w:cs="Times New Roman"/>
+          <w:sz w:val="24"/>
+          <w:szCs w:val="24"/>
+        </w:rPr>
+      </w:pPr>
+      <w:r>
+        <w:rPr>
+          <w:rFonts w:ascii="Times New Roman" w:eastAsia="Times New Roman" w:hAnsi="Times New Roman" w:cs="Times New Roman"/>
+          <w:sz w:val="24"/>
+          <w:szCs w:val="24"/>
+        </w:rPr>
+        <w:t>│   ├── job.js</w:t>
+      </w:r>
+    </w:p>
+    <w:p>
+      <w:pPr>
+        <w:spacing w:before="100" w:beforeAutospacing="1" w:after="100" w:afterAutospacing="1" w:line="240" w:lineRule="auto"/>
+        <w:rPr>
+          <w:rFonts w:ascii="Times New Roman" w:eastAsia="Times New Roman" w:hAnsi="Times New Roman" w:cs="Times New Roman"/>
+          <w:sz w:val="24"/>
+          <w:szCs w:val="24"/>
+        </w:rPr>
+      </w:pPr>
+      <w:r>
+        <w:rPr>
+          <w:rFonts w:ascii="Times New Roman" w:eastAsia="Times New Roman" w:hAnsi="Times New Roman" w:cs="Times New Roman"/>
+          <w:sz w:val="24"/>
+          <w:szCs w:val="24"/>
+        </w:rPr>
+        <w:t>│   ├── application.js</w:t>
+      </w:r>
+    </w:p>
+    <w:p>
+      <w:pPr>
+        <w:spacing w:before="100" w:beforeAutospacing="1" w:after="100" w:afterAutospacing="1" w:line="240" w:lineRule="auto"/>
+        <w:rPr>
+          <w:rFonts w:ascii="Times New Roman" w:eastAsia="Times New Roman" w:hAnsi="Times New Roman" w:cs="Times New Roman"/>
+          <w:sz w:val="24"/>
+          <w:szCs w:val="24"/>
+        </w:rPr>
+      </w:pPr>
+      <w:r>
+        <w:rPr>
+          <w:rFonts w:ascii="Times New Roman" w:eastAsia="Times New Roman" w:hAnsi="Times New Roman" w:cs="Times New Roman"/>
+          <w:sz w:val="24"/>
+          <w:szCs w:val="24"/>
+        </w:rPr>
+        <w:t>│   └── contractor.js</w:t>
+      </w:r>
+    </w:p>
+    <w:p>
+      <w:pPr>
+        <w:spacing w:before="100" w:beforeAutospacing="1" w:after="100" w:afterAutospacing="1" w:line="240" w:lineRule="auto"/>
+        <w:rPr>
+          <w:rFonts w:ascii="Times New Roman" w:eastAsia="Times New Roman" w:hAnsi="Times New Roman" w:cs="Times New Roman"/>
+          <w:sz w:val="24"/>
+          <w:szCs w:val="24"/>
+        </w:rPr>
+      </w:pPr>
+      <w:r>
+        <w:rPr>
+          <w:rFonts w:ascii="Times New Roman" w:eastAsia="Times New Roman" w:hAnsi="Times New Roman" w:cs="Times New Roman"/>
+          <w:sz w:val="24"/>
+          <w:szCs w:val="24"/>
+        </w:rPr>
+        <w:t>│</w:t>
+      </w:r>
+    </w:p>
+    <w:p>
+      <w:pPr>
+        <w:spacing w:before="100" w:beforeAutospacing="1" w:after="100" w:afterAutospacing="1" w:line="240" w:lineRule="auto"/>
+        <w:rPr>
+          <w:rFonts w:ascii="Times New Roman" w:eastAsia="Times New Roman" w:hAnsi="Times New Roman" w:cs="Times New Roman"/>
+          <w:sz w:val="24"/>
+          <w:szCs w:val="24"/>
+        </w:rPr>
+      </w:pPr>
+      <w:r>
+        <w:rPr>
+          <w:rFonts w:ascii="Times New Roman" w:eastAsia="Times New Roman" w:hAnsi="Times New Roman" w:cs="Times New Roman"/>
+          <w:sz w:val="24"/>
+          <w:szCs w:val="24"/>
+        </w:rPr>
+        <w:t>├── routes/</w:t>
+      </w:r>
+    </w:p>
+    <w:p>
+      <w:pPr>
+        <w:spacing w:before="100" w:beforeAutospacing="1" w:after="100" w:afterAutospacing="1" w:line="240" w:lineRule="auto"/>
+        <w:rPr>
+          <w:rFonts w:ascii="Times New Roman" w:eastAsia="Times New Roman" w:hAnsi="Times New Roman" w:cs="Times New Roman"/>
+          <w:sz w:val="24"/>
+          <w:szCs w:val="24"/>
+        </w:rPr>
+      </w:pPr>
+      <w:r>
+        <w:rPr>
+          <w:rFonts w:ascii="Times New Roman" w:eastAsia="Times New Roman" w:hAnsi="Times New Roman" w:cs="Times New Roman"/>
+          <w:sz w:val="24"/>
+          <w:szCs w:val="24"/>
+        </w:rPr>
+        <w:t>│   ├── authRoutes.js</w:t>
+      </w:r>
+    </w:p>
+    <w:p>
+      <w:pPr>
+        <w:spacing w:before="100" w:beforeAutospacing="1" w:after="100" w:afterAutospacing="1" w:line="240" w:lineRule="auto"/>
+        <w:rPr>
+          <w:rFonts w:ascii="Times New Roman" w:eastAsia="Times New Roman" w:hAnsi="Times New Roman" w:cs="Times New Roman"/>
+          <w:sz w:val="24"/>
+          <w:szCs w:val="24"/>
+        </w:rPr>
+      </w:pPr>
+      <w:r>
+        <w:rPr>
+          <w:rFonts w:ascii="Times New Roman" w:eastAsia="Times New Roman" w:hAnsi="Times New Roman" w:cs="Times New Roman"/>
+          <w:sz w:val="24"/>
+          <w:szCs w:val="24"/>
+        </w:rPr>
+        <w:t>│   ├── bookingRoutes.js</w:t>
+      </w:r>
+    </w:p>
+    <w:p>
+      <w:pPr>
+        <w:spacing w:before="100" w:beforeAutospacing="1" w:after="100" w:afterAutospacing="1" w:line="240" w:lineRule="auto"/>
+        <w:rPr>
+          <w:rFonts w:ascii="Times New Roman" w:eastAsia="Times New Roman" w:hAnsi="Times New Roman" w:cs="Times New Roman"/>
+          <w:sz w:val="24"/>
+          <w:szCs w:val="24"/>
+        </w:rPr>
+      </w:pPr>
+      <w:r>
+        <w:rPr>
+          <w:rFonts w:ascii="Times New Roman" w:eastAsia="Times New Roman" w:hAnsi="Times New Roman" w:cs="Times New Roman"/>
+          <w:sz w:val="24"/>
+          <w:szCs w:val="24"/>
+        </w:rPr>
+        <w:t>│   ├── settingsRoutes.js</w:t>
+      </w:r>
+    </w:p>
+    <w:p>
+      <w:pPr>
+        <w:spacing w:before="100" w:beforeAutospacing="1" w:after="100" w:afterAutospacing="1" w:line="240" w:lineRule="auto"/>
+        <w:rPr>
+          <w:rFonts w:ascii="Times New Roman" w:eastAsia="Times New Roman" w:hAnsi="Times New Roman" w:cs="Times New Roman"/>
+          <w:sz w:val="24"/>
+          <w:szCs w:val="24"/>
+        </w:rPr>
+      </w:pPr>
+      <w:r>
+        <w:rPr>
+          <w:rFonts w:ascii="Times New Roman" w:eastAsia="Times New Roman" w:hAnsi="Times New Roman" w:cs="Times New Roman"/>
+          <w:sz w:val="24"/>
+          <w:szCs w:val="24"/>
+        </w:rPr>
+        <w:t>│   ├── jobRoutes.js</w:t>
+      </w:r>
+    </w:p>
+    <w:p>
+      <w:pPr>
+        <w:spacing w:before="100" w:beforeAutospacing="1" w:after="100" w:afterAutospacing="1" w:line="240" w:lineRule="auto"/>
+        <w:rPr>
+          <w:rFonts w:ascii="Times New Roman" w:eastAsia="Times New Roman" w:hAnsi="Times New Roman" w:cs="Times New Roman"/>
+          <w:sz w:val="24"/>
+          <w:szCs w:val="24"/>
+        </w:rPr>
+      </w:pPr>
+      <w:r>
+        <w:rPr>
+          <w:rFonts w:ascii="Times New Roman" w:eastAsia="Times New Roman" w:hAnsi="Times New Roman" w:cs="Times New Roman"/>
+          <w:sz w:val="24"/>
+          <w:szCs w:val="24"/>
+        </w:rPr>
+        <w:t>│   ├── applicationRoutes.js</w:t>
+      </w:r>
+    </w:p>
+    <w:p>
+      <w:pPr>
+        <w:spacing w:before="100" w:beforeAutospacing="1" w:after="100" w:afterAutospacing="1" w:line="240" w:lineRule="auto"/>
+        <w:rPr>
+          <w:rFonts w:ascii="Times New Roman" w:eastAsia="Times New Roman" w:hAnsi="Times New Roman" w:cs="Times New Roman"/>
+          <w:sz w:val="24"/>
+          <w:szCs w:val="24"/>
+        </w:rPr>
+      </w:pPr>
+      <w:r>
+        <w:rPr>
+          <w:rFonts w:ascii="Times New Roman" w:eastAsia="Times New Roman" w:hAnsi="Times New Roman" w:cs="Times New Roman"/>
+          <w:sz w:val="24"/>
+          <w:szCs w:val="24"/>
+        </w:rPr>
+        <w:lastRenderedPageBreak/>
+        <w:t>│   ├── contractorRoutes.js</w:t>
+      </w:r>
+    </w:p>
+    <w:p>
+      <w:pPr>
+        <w:spacing w:before="100" w:beforeAutospacing="1" w:after="100" w:afterAutospacing="1" w:line="240" w:lineRule="auto"/>
+        <w:rPr>
+          <w:rFonts w:ascii="Times New Roman" w:eastAsia="Times New Roman" w:hAnsi="Times New Roman" w:cs="Times New Roman"/>
+          <w:sz w:val="24"/>
+          <w:szCs w:val="24"/>
+        </w:rPr>
+      </w:pPr>
+      <w:r>
+        <w:rPr>
+          <w:rFonts w:ascii="Times New Roman" w:eastAsia="Times New Roman" w:hAnsi="Times New Roman" w:cs="Times New Roman"/>
+          <w:sz w:val="24"/>
+          <w:szCs w:val="24"/>
+        </w:rPr>
+        <w:t>│   └── adminRoutes.js</w:t>
+      </w:r>
+    </w:p>
+    <w:p>
+      <w:pPr>
+        <w:spacing w:before="100" w:beforeAutospacing="1" w:after="100" w:afterAutospacing="1" w:line="240" w:lineRule="auto"/>
+        <w:rPr>
+          <w:rFonts w:ascii="Times New Roman" w:eastAsia="Times New Roman" w:hAnsi="Times New Roman" w:cs="Times New Roman"/>
+          <w:sz w:val="24"/>
+          <w:szCs w:val="24"/>
+        </w:rPr>
+      </w:pPr>
+      <w:r>
+        <w:rPr>
+          <w:rFonts w:ascii="Times New Roman" w:eastAsia="Times New Roman" w:hAnsi="Times New Roman" w:cs="Times New Roman"/>
+          <w:sz w:val="24"/>
+          <w:szCs w:val="24"/>
+        </w:rPr>
+        <w:t>│</w:t>
+      </w:r>
+    </w:p>
+    <w:p>
+      <w:pPr>
+        <w:spacing w:before="100" w:beforeAutospacing="1" w:after="100" w:afterAutospacing="1" w:line="240" w:lineRule="auto"/>
+        <w:rPr>
+          <w:rFonts w:ascii="Times New Roman" w:eastAsia="Times New Roman" w:hAnsi="Times New Roman" w:cs="Times New Roman"/>
+          <w:sz w:val="24"/>
+          <w:szCs w:val="24"/>
+        </w:rPr>
+      </w:pPr>
+      <w:r>
+        <w:rPr>
+          <w:rFonts w:ascii="Times New Roman" w:eastAsia="Times New Roman" w:hAnsi="Times New Roman" w:cs="Times New Roman"/>
+          <w:sz w:val="24"/>
+          <w:szCs w:val="24"/>
+        </w:rPr>
+        <w:t>├── middleware/</w:t>
+      </w:r>
+    </w:p>
+    <w:p>
+      <w:pPr>
+        <w:spacing w:before="100" w:beforeAutospacing="1" w:after="100" w:afterAutospacing="1" w:line="240" w:lineRule="auto"/>
+        <w:rPr>
+          <w:rFonts w:ascii="Times New Roman" w:eastAsia="Times New Roman" w:hAnsi="Times New Roman" w:cs="Times New Roman"/>
+          <w:sz w:val="24"/>
+          <w:szCs w:val="24"/>
+        </w:rPr>
+      </w:pPr>
+      <w:r>
+        <w:rPr>
+          <w:rFonts w:ascii="Times New Roman" w:eastAsia="Times New Roman" w:hAnsi="Times New Roman" w:cs="Times New Roman"/>
+          <w:sz w:val="24"/>
+          <w:szCs w:val="24"/>
+        </w:rPr>
+        <w:t>│   ├── authMiddleware.js</w:t>
+      </w:r>
+    </w:p>
+    <w:p>
+      <w:pPr>
+        <w:spacing w:before="100" w:beforeAutospacing="1" w:after="100" w:afterAutospacing="1" w:line="240" w:lineRule="auto"/>
+        <w:rPr>
+          <w:rFonts w:ascii="Times New Roman" w:eastAsia="Times New Roman" w:hAnsi="Times New Roman" w:cs="Times New Roman"/>
+          <w:sz w:val="24"/>
+          <w:szCs w:val="24"/>
+        </w:rPr>
+      </w:pPr>
+      <w:r>
+        <w:rPr>
+          <w:rFonts w:ascii="Times New Roman" w:eastAsia="Times New Roman" w:hAnsi="Times New Roman" w:cs="Times New Roman"/>
+          <w:sz w:val="24"/>
+          <w:szCs w:val="24"/>
+        </w:rPr>
+        <w:t>│   └── uploadMiddleware.js</w:t>
+      </w:r>
+    </w:p>
+    <w:p>
+      <w:pPr>
+        <w:spacing w:before="100" w:beforeAutospacing="1" w:after="100" w:afterAutospacing="1" w:line="240" w:lineRule="auto"/>
+        <w:rPr>
+          <w:rFonts w:ascii="Times New Roman" w:eastAsia="Times New Roman" w:hAnsi="Times New Roman" w:cs="Times New Roman"/>
+          <w:sz w:val="24"/>
+          <w:szCs w:val="24"/>
+        </w:rPr>
+      </w:pPr>
+      <w:r>
+        <w:rPr>
+          <w:rFonts w:ascii="Times New Roman" w:eastAsia="Times New Roman" w:hAnsi="Times New Roman" w:cs="Times New Roman"/>
+          <w:sz w:val="24"/>
+          <w:szCs w:val="24"/>
+        </w:rPr>
+        <w:t>│</w:t>
+      </w:r>
+    </w:p>
+    <w:p>
+      <w:pPr>
+        <w:spacing w:before="100" w:beforeAutospacing="1" w:after="100" w:afterAutospacing="1" w:line="240" w:lineRule="auto"/>
+        <w:rPr>
+          <w:rFonts w:ascii="Times New Roman" w:eastAsia="Times New Roman" w:hAnsi="Times New Roman" w:cs="Times New Roman"/>
+          <w:sz w:val="24"/>
+          <w:szCs w:val="24"/>
+        </w:rPr>
+      </w:pPr>
+      <w:r>
+        <w:rPr>
+          <w:rFonts w:ascii="Times New Roman" w:eastAsia="Times New Roman" w:hAnsi="Times New Roman" w:cs="Times New Roman"/>
+          <w:sz w:val="24"/>
+          <w:szCs w:val="24"/>
+        </w:rPr>
+        <w:t>├── uploads/</w:t>
+      </w:r>
+    </w:p>
+    <w:p>
+      <w:pPr>
+        <w:spacing w:before="100" w:beforeAutospacing="1" w:after="100" w:afterAutospacing="1" w:line="240" w:lineRule="auto"/>
+        <w:rPr>
+          <w:rFonts w:ascii="Times New Roman" w:eastAsia="Times New Roman" w:hAnsi="Times New Roman" w:cs="Times New Roman"/>
+          <w:sz w:val="24"/>
+          <w:szCs w:val="24"/>
+        </w:rPr>
+      </w:pPr>
+      <w:r>
+        <w:rPr>
+          <w:rFonts w:ascii="Times New Roman" w:eastAsia="Times New Roman" w:hAnsi="Times New Roman" w:cs="Times New Roman"/>
+          <w:sz w:val="24"/>
+          <w:szCs w:val="24"/>
+        </w:rPr>
+        <w:t>│   └── (profile images, CVs)</w:t>
       </w:r>
     </w:p>
     <w:p/>

</xml_diff>